<commit_message>
UPDATED DOCKERIZED WORKING FILES
- CREATED TEST QUESTIONS FILES FOR COPY PASTE QUESIONS FOR TESTING
- MODIFIED THE USER MANUAL FOR PRODUCTION
</commit_message>
<xml_diff>
--- a/DEPLOYMENT USER MANUAL.docx
+++ b/DEPLOYMENT USER MANUAL.docx
@@ -86,25 +86,7 @@
           <w:sz w:val="28"/>
           <w:szCs w:val="28"/>
         </w:rPr>
-        <w:t xml:space="preserve">Install </w:t>
-      </w:r>
-      <w:proofErr w:type="spellStart"/>
-      <w:r>
-        <w:rPr>
-          <w:rFonts w:ascii="Times New Roman" w:hAnsi="Times New Roman" w:cs="Times New Roman"/>
-          <w:sz w:val="28"/>
-          <w:szCs w:val="28"/>
-        </w:rPr>
-        <w:t>wsl</w:t>
-      </w:r>
-      <w:proofErr w:type="spellEnd"/>
-      <w:r>
-        <w:rPr>
-          <w:rFonts w:ascii="Times New Roman" w:hAnsi="Times New Roman" w:cs="Times New Roman"/>
-          <w:sz w:val="28"/>
-          <w:szCs w:val="28"/>
-        </w:rPr>
-        <w:t xml:space="preserve"> </w:t>
+        <w:t xml:space="preserve">Install wsl </w:t>
       </w:r>
     </w:p>
     <w:p>
@@ -150,25 +132,7 @@
           <w:sz w:val="28"/>
           <w:szCs w:val="28"/>
         </w:rPr>
-        <w:t xml:space="preserve">Type </w:t>
-      </w:r>
-      <w:proofErr w:type="spellStart"/>
-      <w:r>
-        <w:rPr>
-          <w:rFonts w:ascii="Times New Roman" w:hAnsi="Times New Roman" w:cs="Times New Roman"/>
-          <w:sz w:val="28"/>
-          <w:szCs w:val="28"/>
-        </w:rPr>
-        <w:t>wsl</w:t>
-      </w:r>
-      <w:proofErr w:type="spellEnd"/>
-      <w:r>
-        <w:rPr>
-          <w:rFonts w:ascii="Times New Roman" w:hAnsi="Times New Roman" w:cs="Times New Roman"/>
-          <w:sz w:val="28"/>
-          <w:szCs w:val="28"/>
-        </w:rPr>
-        <w:t xml:space="preserve"> – install</w:t>
+        <w:t>Type wsl – install</w:t>
       </w:r>
     </w:p>
     <w:p>
@@ -191,43 +155,7 @@
           <w:sz w:val="28"/>
           <w:szCs w:val="28"/>
         </w:rPr>
-        <w:t xml:space="preserve">Wait and if finished type&gt; </w:t>
-      </w:r>
-      <w:proofErr w:type="spellStart"/>
-      <w:r>
-        <w:rPr>
-          <w:rFonts w:ascii="Times New Roman" w:hAnsi="Times New Roman" w:cs="Times New Roman"/>
-          <w:sz w:val="28"/>
-          <w:szCs w:val="28"/>
-        </w:rPr>
-        <w:t>wsl</w:t>
-      </w:r>
-      <w:proofErr w:type="spellEnd"/>
-      <w:r>
-        <w:rPr>
-          <w:rFonts w:ascii="Times New Roman" w:hAnsi="Times New Roman" w:cs="Times New Roman"/>
-          <w:sz w:val="28"/>
-          <w:szCs w:val="28"/>
-        </w:rPr>
-        <w:t xml:space="preserve"> --</w:t>
-      </w:r>
-      <w:proofErr w:type="gramStart"/>
-      <w:r>
-        <w:rPr>
-          <w:rFonts w:ascii="Times New Roman" w:hAnsi="Times New Roman" w:cs="Times New Roman"/>
-          <w:sz w:val="28"/>
-          <w:szCs w:val="28"/>
-        </w:rPr>
-        <w:t>version ,</w:t>
-      </w:r>
-      <w:proofErr w:type="gramEnd"/>
-      <w:r>
-        <w:rPr>
-          <w:rFonts w:ascii="Times New Roman" w:hAnsi="Times New Roman" w:cs="Times New Roman"/>
-          <w:sz w:val="28"/>
-          <w:szCs w:val="28"/>
-        </w:rPr>
-        <w:t xml:space="preserve"> for confirmation</w:t>
+        <w:t>Wait and if finished type&gt; wsl --version , for confirmation</w:t>
       </w:r>
     </w:p>
     <w:p>
@@ -250,25 +178,7 @@
           <w:sz w:val="28"/>
           <w:szCs w:val="28"/>
         </w:rPr>
-        <w:t xml:space="preserve">Clone the </w:t>
-      </w:r>
-      <w:proofErr w:type="spellStart"/>
-      <w:r>
-        <w:rPr>
-          <w:rFonts w:ascii="Times New Roman" w:hAnsi="Times New Roman" w:cs="Times New Roman"/>
-          <w:sz w:val="28"/>
-          <w:szCs w:val="28"/>
-        </w:rPr>
-        <w:t>dockerized</w:t>
-      </w:r>
-      <w:proofErr w:type="spellEnd"/>
-      <w:r>
-        <w:rPr>
-          <w:rFonts w:ascii="Times New Roman" w:hAnsi="Times New Roman" w:cs="Times New Roman"/>
-          <w:sz w:val="28"/>
-          <w:szCs w:val="28"/>
-        </w:rPr>
-        <w:t xml:space="preserve"> file</w:t>
+        <w:t>Clone the dockerized file</w:t>
       </w:r>
     </w:p>
     <w:p>
@@ -498,25 +408,7 @@
           <w:sz w:val="28"/>
           <w:szCs w:val="28"/>
         </w:rPr>
-        <w:t xml:space="preserve">Rename it </w:t>
-      </w:r>
-      <w:proofErr w:type="gramStart"/>
-      <w:r>
-        <w:rPr>
-          <w:rFonts w:ascii="Times New Roman" w:hAnsi="Times New Roman" w:cs="Times New Roman"/>
-          <w:sz w:val="28"/>
-          <w:szCs w:val="28"/>
-        </w:rPr>
-        <w:t>to .env</w:t>
-      </w:r>
-      <w:proofErr w:type="gramEnd"/>
-      <w:r>
-        <w:rPr>
-          <w:rFonts w:ascii="Times New Roman" w:hAnsi="Times New Roman" w:cs="Times New Roman"/>
-          <w:sz w:val="28"/>
-          <w:szCs w:val="28"/>
-        </w:rPr>
-        <w:t xml:space="preserve"> </w:t>
+        <w:t xml:space="preserve">Rename it to .env </w:t>
       </w:r>
     </w:p>
     <w:p>
@@ -656,23 +548,7 @@
           <w:sz w:val="28"/>
           <w:szCs w:val="28"/>
         </w:rPr>
-        <w:t xml:space="preserve">Create an .env file in caps – </w:t>
-      </w:r>
-      <w:r>
-        <w:rPr>
-          <w:rFonts w:ascii="Times New Roman" w:hAnsi="Times New Roman" w:cs="Times New Roman"/>
-          <w:sz w:val="28"/>
-          <w:szCs w:val="28"/>
-        </w:rPr>
-        <w:t>backend</w:t>
-      </w:r>
-      <w:r>
-        <w:rPr>
-          <w:rFonts w:ascii="Times New Roman" w:hAnsi="Times New Roman" w:cs="Times New Roman"/>
-          <w:sz w:val="28"/>
-          <w:szCs w:val="28"/>
-        </w:rPr>
-        <w:t xml:space="preserve"> </w:t>
+        <w:t xml:space="preserve">Create an .env file in caps – backend </w:t>
       </w:r>
     </w:p>
     <w:p>
@@ -695,23 +571,7 @@
           <w:sz w:val="28"/>
           <w:szCs w:val="28"/>
         </w:rPr>
-        <w:t xml:space="preserve">Right click inside caps – </w:t>
-      </w:r>
-      <w:r>
-        <w:rPr>
-          <w:rFonts w:ascii="Times New Roman" w:hAnsi="Times New Roman" w:cs="Times New Roman"/>
-          <w:sz w:val="28"/>
-          <w:szCs w:val="28"/>
-        </w:rPr>
-        <w:t>backend</w:t>
-      </w:r>
-      <w:r>
-        <w:rPr>
-          <w:rFonts w:ascii="Times New Roman" w:hAnsi="Times New Roman" w:cs="Times New Roman"/>
-          <w:sz w:val="28"/>
-          <w:szCs w:val="28"/>
-        </w:rPr>
-        <w:t xml:space="preserve"> file &gt; click show more options &gt; click new &gt; click text document. </w:t>
+        <w:t xml:space="preserve">Right click inside caps – backend file &gt; click show more options &gt; click new &gt; click text document. </w:t>
       </w:r>
     </w:p>
     <w:p>
@@ -734,25 +594,7 @@
           <w:sz w:val="28"/>
           <w:szCs w:val="28"/>
         </w:rPr>
-        <w:t xml:space="preserve">Rename it </w:t>
-      </w:r>
-      <w:proofErr w:type="gramStart"/>
-      <w:r>
-        <w:rPr>
-          <w:rFonts w:ascii="Times New Roman" w:hAnsi="Times New Roman" w:cs="Times New Roman"/>
-          <w:sz w:val="28"/>
-          <w:szCs w:val="28"/>
-        </w:rPr>
-        <w:t>to .env</w:t>
-      </w:r>
-      <w:proofErr w:type="gramEnd"/>
-      <w:r>
-        <w:rPr>
-          <w:rFonts w:ascii="Times New Roman" w:hAnsi="Times New Roman" w:cs="Times New Roman"/>
-          <w:sz w:val="28"/>
-          <w:szCs w:val="28"/>
-        </w:rPr>
-        <w:t xml:space="preserve"> </w:t>
+        <w:t xml:space="preserve">Rename it to .env </w:t>
       </w:r>
     </w:p>
     <w:p>
@@ -897,33 +739,7 @@
           <w:lang w:eastAsia="en-PH"/>
           <w14:ligatures w14:val="none"/>
         </w:rPr>
-        <w:t>=base</w:t>
-      </w:r>
-      <w:proofErr w:type="gramStart"/>
-      <w:r>
-        <w:rPr>
-          <w:rFonts w:ascii="Consolas" w:eastAsia="Times New Roman" w:hAnsi="Consolas" w:cs="Times New Roman"/>
-          <w:color w:val="CCCCCC"/>
-          <w:kern w:val="0"/>
-          <w:sz w:val="21"/>
-          <w:szCs w:val="21"/>
-          <w:lang w:eastAsia="en-PH"/>
-          <w14:ligatures w14:val="none"/>
-        </w:rPr>
-        <w:t>64:fvlguvpXXiHRQN</w:t>
-      </w:r>
-      <w:proofErr w:type="gramEnd"/>
-      <w:r>
-        <w:rPr>
-          <w:rFonts w:ascii="Consolas" w:eastAsia="Times New Roman" w:hAnsi="Consolas" w:cs="Times New Roman"/>
-          <w:color w:val="CCCCCC"/>
-          <w:kern w:val="0"/>
-          <w:sz w:val="21"/>
-          <w:szCs w:val="21"/>
-          <w:lang w:eastAsia="en-PH"/>
-          <w14:ligatures w14:val="none"/>
-        </w:rPr>
-        <w:t>/</w:t>
+        <w:t>=base64:fvlguvpXXiHRQN/</w:t>
       </w:r>
       <w:r>
         <w:rPr>
@@ -1228,22 +1044,8 @@
           <w:lang w:eastAsia="en-PH"/>
           <w14:ligatures w14:val="none"/>
         </w:rPr>
-        <w:t>=</w:t>
-      </w:r>
-      <w:proofErr w:type="spellStart"/>
-      <w:r>
-        <w:rPr>
-          <w:rFonts w:ascii="Consolas" w:eastAsia="Times New Roman" w:hAnsi="Consolas" w:cs="Times New Roman"/>
-          <w:color w:val="CCCCCC"/>
-          <w:kern w:val="0"/>
-          <w:sz w:val="21"/>
-          <w:szCs w:val="21"/>
-          <w:lang w:eastAsia="en-PH"/>
-          <w14:ligatures w14:val="none"/>
-        </w:rPr>
-        <w:t>mysql</w:t>
-      </w:r>
-      <w:proofErr w:type="spellEnd"/>
+        <w:t>=mysql</w:t>
+      </w:r>
     </w:p>
     <w:p>
       <w:pPr>
@@ -1283,22 +1085,8 @@
           <w:lang w:eastAsia="en-PH"/>
           <w14:ligatures w14:val="none"/>
         </w:rPr>
-        <w:t>=</w:t>
-      </w:r>
-      <w:proofErr w:type="spellStart"/>
-      <w:r>
-        <w:rPr>
-          <w:rFonts w:ascii="Consolas" w:eastAsia="Times New Roman" w:hAnsi="Consolas" w:cs="Times New Roman"/>
-          <w:color w:val="CCCCCC"/>
-          <w:kern w:val="0"/>
-          <w:sz w:val="21"/>
-          <w:szCs w:val="21"/>
-          <w:lang w:eastAsia="en-PH"/>
-          <w14:ligatures w14:val="none"/>
-        </w:rPr>
-        <w:t>caps_mysql</w:t>
-      </w:r>
-      <w:proofErr w:type="spellEnd"/>
+        <w:t>=caps_mysql</w:t>
+      </w:r>
     </w:p>
     <w:p>
       <w:pPr>
@@ -1379,22 +1167,8 @@
           <w:lang w:eastAsia="en-PH"/>
           <w14:ligatures w14:val="none"/>
         </w:rPr>
-        <w:t>=</w:t>
-      </w:r>
-      <w:proofErr w:type="spellStart"/>
-      <w:r>
-        <w:rPr>
-          <w:rFonts w:ascii="Consolas" w:eastAsia="Times New Roman" w:hAnsi="Consolas" w:cs="Times New Roman"/>
-          <w:color w:val="CCCCCC"/>
-          <w:kern w:val="0"/>
-          <w:sz w:val="21"/>
-          <w:szCs w:val="21"/>
-          <w:lang w:eastAsia="en-PH"/>
-          <w14:ligatures w14:val="none"/>
-        </w:rPr>
-        <w:t>caps_db</w:t>
-      </w:r>
-      <w:proofErr w:type="spellEnd"/>
+        <w:t>=caps_db</w:t>
+      </w:r>
     </w:p>
     <w:p>
       <w:pPr>
@@ -1434,22 +1208,8 @@
           <w:lang w:eastAsia="en-PH"/>
           <w14:ligatures w14:val="none"/>
         </w:rPr>
-        <w:t>=</w:t>
-      </w:r>
-      <w:proofErr w:type="spellStart"/>
-      <w:r>
-        <w:rPr>
-          <w:rFonts w:ascii="Consolas" w:eastAsia="Times New Roman" w:hAnsi="Consolas" w:cs="Times New Roman"/>
-          <w:color w:val="CCCCCC"/>
-          <w:kern w:val="0"/>
-          <w:sz w:val="21"/>
-          <w:szCs w:val="21"/>
-          <w:lang w:eastAsia="en-PH"/>
-          <w14:ligatures w14:val="none"/>
-        </w:rPr>
-        <w:t>kylo</w:t>
-      </w:r>
-      <w:proofErr w:type="spellEnd"/>
+        <w:t>=kylo</w:t>
+      </w:r>
     </w:p>
     <w:p>
       <w:pPr>
@@ -1984,22 +1744,8 @@
           <w:lang w:eastAsia="en-PH"/>
           <w14:ligatures w14:val="none"/>
         </w:rPr>
-        <w:t>=</w:t>
-      </w:r>
-      <w:proofErr w:type="spellStart"/>
-      <w:r>
-        <w:rPr>
-          <w:rFonts w:ascii="Consolas" w:eastAsia="Times New Roman" w:hAnsi="Consolas" w:cs="Times New Roman"/>
-          <w:color w:val="CCCCCC"/>
-          <w:kern w:val="0"/>
-          <w:sz w:val="21"/>
-          <w:szCs w:val="21"/>
-          <w:lang w:eastAsia="en-PH"/>
-          <w14:ligatures w14:val="none"/>
-        </w:rPr>
-        <w:t>mailhog</w:t>
-      </w:r>
-      <w:proofErr w:type="spellEnd"/>
+        <w:t>=mailhog</w:t>
+      </w:r>
     </w:p>
     <w:p>
       <w:pPr>
@@ -2462,25 +2208,7 @@
           <w:sz w:val="28"/>
           <w:szCs w:val="28"/>
         </w:rPr>
-        <w:t xml:space="preserve">Type &gt; docker exec -it </w:t>
-      </w:r>
-      <w:proofErr w:type="spellStart"/>
-      <w:r>
-        <w:rPr>
-          <w:rFonts w:ascii="Times New Roman" w:hAnsi="Times New Roman" w:cs="Times New Roman"/>
-          <w:sz w:val="28"/>
-          <w:szCs w:val="28"/>
-        </w:rPr>
-        <w:t>caps_backend</w:t>
-      </w:r>
-      <w:proofErr w:type="spellEnd"/>
-      <w:r>
-        <w:rPr>
-          <w:rFonts w:ascii="Times New Roman" w:hAnsi="Times New Roman" w:cs="Times New Roman"/>
-          <w:sz w:val="28"/>
-          <w:szCs w:val="28"/>
-        </w:rPr>
-        <w:t xml:space="preserve"> bash</w:t>
+        <w:t>Type &gt; docker exec -it caps_backend bash</w:t>
       </w:r>
     </w:p>
     <w:p>
@@ -2505,45 +2233,23 @@
           <w:sz w:val="28"/>
           <w:szCs w:val="28"/>
         </w:rPr>
-        <w:t xml:space="preserve">Type &gt; </w:t>
-      </w:r>
-      <w:proofErr w:type="spellStart"/>
-      <w:r>
-        <w:rPr>
-          <w:rFonts w:ascii="Times New Roman" w:hAnsi="Times New Roman" w:cs="Times New Roman"/>
-          <w:sz w:val="28"/>
-          <w:szCs w:val="28"/>
-        </w:rPr>
-        <w:t>php</w:t>
-      </w:r>
-      <w:proofErr w:type="spellEnd"/>
-      <w:r>
-        <w:rPr>
-          <w:rFonts w:ascii="Times New Roman" w:hAnsi="Times New Roman" w:cs="Times New Roman"/>
-          <w:sz w:val="28"/>
-          <w:szCs w:val="28"/>
-        </w:rPr>
-        <w:t xml:space="preserve"> artisan </w:t>
-      </w:r>
-      <w:proofErr w:type="spellStart"/>
-      <w:proofErr w:type="gramStart"/>
-      <w:r>
-        <w:rPr>
-          <w:rFonts w:ascii="Times New Roman" w:hAnsi="Times New Roman" w:cs="Times New Roman"/>
-          <w:sz w:val="28"/>
-          <w:szCs w:val="28"/>
-        </w:rPr>
-        <w:t>migrate:fresh</w:t>
-      </w:r>
-      <w:proofErr w:type="spellEnd"/>
-      <w:proofErr w:type="gramEnd"/>
-      <w:r>
-        <w:rPr>
-          <w:rFonts w:ascii="Times New Roman" w:hAnsi="Times New Roman" w:cs="Times New Roman"/>
-          <w:sz w:val="28"/>
-          <w:szCs w:val="28"/>
-        </w:rPr>
-        <w:t xml:space="preserve"> –seed</w:t>
+        <w:t>Type &gt; php artisan migrate</w:t>
+      </w:r>
+      <w:r>
+        <w:rPr>
+          <w:rFonts w:ascii="Times New Roman" w:hAnsi="Times New Roman" w:cs="Times New Roman"/>
+          <w:sz w:val="28"/>
+          <w:szCs w:val="28"/>
+        </w:rPr>
+        <w:t xml:space="preserve"> --</w:t>
+      </w:r>
+      <w:r>
+        <w:rPr>
+          <w:rFonts w:ascii="Times New Roman" w:hAnsi="Times New Roman" w:cs="Times New Roman"/>
+          <w:sz w:val="28"/>
+          <w:szCs w:val="28"/>
+        </w:rPr>
+        <w:t>seed</w:t>
       </w:r>
     </w:p>
     <w:p>
@@ -2571,43 +2277,13 @@
         <w:lastRenderedPageBreak/>
         <w:t xml:space="preserve">Type &gt; </w:t>
       </w:r>
-      <w:proofErr w:type="spellStart"/>
-      <w:r>
-        <w:rPr>
-          <w:rFonts w:ascii="Times New Roman" w:hAnsi="Times New Roman" w:cs="Times New Roman"/>
-          <w:sz w:val="28"/>
-          <w:szCs w:val="28"/>
-        </w:rPr>
-        <w:t>php</w:t>
-      </w:r>
-      <w:proofErr w:type="spellEnd"/>
-      <w:r>
-        <w:rPr>
-          <w:rFonts w:ascii="Times New Roman" w:hAnsi="Times New Roman" w:cs="Times New Roman"/>
-          <w:sz w:val="28"/>
-          <w:szCs w:val="28"/>
-        </w:rPr>
-        <w:t xml:space="preserve"> artisan </w:t>
-      </w:r>
-      <w:proofErr w:type="spellStart"/>
-      <w:proofErr w:type="gramStart"/>
-      <w:r>
-        <w:rPr>
-          <w:rFonts w:ascii="Times New Roman" w:hAnsi="Times New Roman" w:cs="Times New Roman"/>
-          <w:sz w:val="28"/>
-          <w:szCs w:val="28"/>
-        </w:rPr>
-        <w:t>storage:link</w:t>
-      </w:r>
-      <w:proofErr w:type="spellEnd"/>
-      <w:proofErr w:type="gramEnd"/>
-      <w:r>
-        <w:rPr>
-          <w:rFonts w:ascii="Times New Roman" w:hAnsi="Times New Roman" w:cs="Times New Roman"/>
-          <w:sz w:val="28"/>
-          <w:szCs w:val="28"/>
-        </w:rPr>
-        <w:t xml:space="preserve"> </w:t>
+      <w:r>
+        <w:rPr>
+          <w:rFonts w:ascii="Times New Roman" w:hAnsi="Times New Roman" w:cs="Times New Roman"/>
+          <w:sz w:val="28"/>
+          <w:szCs w:val="28"/>
+        </w:rPr>
+        <w:t xml:space="preserve">php artisan storage:link </w:t>
       </w:r>
     </w:p>
     <w:p>

</xml_diff>

<commit_message>
MODIFIED FILES FOR PRODUCTION USE
</commit_message>
<xml_diff>
--- a/DEPLOYMENT USER MANUAL.docx
+++ b/DEPLOYMENT USER MANUAL.docx
@@ -1075,10 +1075,9 @@
     </w:p>
     <w:p>
       <w:pPr>
-        <w:pStyle w:val="ListParagraph"/>
         <w:shd w:val="clear" w:color="auto" w:fill="1F1F1F"/>
         <w:spacing w:after="0" w:line="285" w:lineRule="atLeast"/>
-        <w:ind w:left="2160"/>
+        <w:ind w:left="1800"/>
         <w:rPr>
           <w:rFonts w:ascii="Consolas" w:eastAsia="Times New Roman" w:hAnsi="Consolas" w:cs="Times New Roman"/>
           <w:color w:val="CCCCCC"/>
@@ -1116,10 +1115,9 @@
     </w:p>
     <w:p>
       <w:pPr>
-        <w:pStyle w:val="ListParagraph"/>
         <w:shd w:val="clear" w:color="auto" w:fill="1F1F1F"/>
         <w:spacing w:after="0" w:line="285" w:lineRule="atLeast"/>
-        <w:ind w:left="2160"/>
+        <w:ind w:left="1800"/>
         <w:rPr>
           <w:rFonts w:ascii="Consolas" w:eastAsia="Times New Roman" w:hAnsi="Consolas" w:cs="Times New Roman"/>
           <w:color w:val="CCCCCC"/>
@@ -1157,10 +1155,9 @@
     </w:p>
     <w:p>
       <w:pPr>
-        <w:pStyle w:val="ListParagraph"/>
         <w:shd w:val="clear" w:color="auto" w:fill="1F1F1F"/>
         <w:spacing w:after="0" w:line="285" w:lineRule="atLeast"/>
-        <w:ind w:left="2160"/>
+        <w:ind w:left="1800"/>
         <w:rPr>
           <w:rFonts w:ascii="Consolas" w:eastAsia="Times New Roman" w:hAnsi="Consolas" w:cs="Times New Roman"/>
           <w:color w:val="CCCCCC"/>
@@ -1248,10 +1245,9 @@
     </w:p>
     <w:p>
       <w:pPr>
-        <w:pStyle w:val="ListParagraph"/>
         <w:shd w:val="clear" w:color="auto" w:fill="1F1F1F"/>
         <w:spacing w:after="0" w:line="285" w:lineRule="atLeast"/>
-        <w:ind w:left="2160"/>
+        <w:ind w:left="1800"/>
         <w:rPr>
           <w:rFonts w:ascii="Consolas" w:eastAsia="Times New Roman" w:hAnsi="Consolas" w:cs="Times New Roman"/>
           <w:color w:val="CCCCCC"/>
@@ -1289,10 +1285,9 @@
     </w:p>
     <w:p>
       <w:pPr>
-        <w:pStyle w:val="ListParagraph"/>
         <w:shd w:val="clear" w:color="auto" w:fill="1F1F1F"/>
         <w:spacing w:after="0" w:line="285" w:lineRule="atLeast"/>
-        <w:ind w:left="2160"/>
+        <w:ind w:left="1800"/>
         <w:rPr>
           <w:rFonts w:ascii="Consolas" w:eastAsia="Times New Roman" w:hAnsi="Consolas" w:cs="Times New Roman"/>
           <w:color w:val="CCCCCC"/>
@@ -1330,27 +1325,25 @@
     </w:p>
     <w:p>
       <w:pPr>
-        <w:pStyle w:val="ListParagraph"/>
         <w:shd w:val="clear" w:color="auto" w:fill="1F1F1F"/>
         <w:spacing w:after="0" w:line="285" w:lineRule="atLeast"/>
-        <w:ind w:left="2160"/>
-        <w:rPr>
-          <w:rFonts w:ascii="Consolas" w:eastAsia="Times New Roman" w:hAnsi="Consolas" w:cs="Times New Roman"/>
-          <w:color w:val="CCCCCC"/>
-          <w:kern w:val="0"/>
-          <w:sz w:val="21"/>
-          <w:szCs w:val="21"/>
-          <w:lang w:eastAsia="en-PH"/>
-          <w14:ligatures w14:val="none"/>
-        </w:rPr>
-      </w:pPr>
-    </w:p>
-    <w:p>
-      <w:pPr>
-        <w:pStyle w:val="ListParagraph"/>
+        <w:ind w:left="1800"/>
+        <w:rPr>
+          <w:rFonts w:ascii="Consolas" w:eastAsia="Times New Roman" w:hAnsi="Consolas" w:cs="Times New Roman"/>
+          <w:color w:val="CCCCCC"/>
+          <w:kern w:val="0"/>
+          <w:sz w:val="21"/>
+          <w:szCs w:val="21"/>
+          <w:lang w:eastAsia="en-PH"/>
+          <w14:ligatures w14:val="none"/>
+        </w:rPr>
+      </w:pPr>
+    </w:p>
+    <w:p>
+      <w:pPr>
         <w:shd w:val="clear" w:color="auto" w:fill="1F1F1F"/>
         <w:spacing w:after="0" w:line="285" w:lineRule="atLeast"/>
-        <w:ind w:left="2160"/>
+        <w:ind w:left="1800"/>
         <w:rPr>
           <w:rFonts w:ascii="Consolas" w:eastAsia="Times New Roman" w:hAnsi="Consolas" w:cs="Times New Roman"/>
           <w:color w:val="CCCCCC"/>
@@ -1388,10 +1381,9 @@
     </w:p>
     <w:p>
       <w:pPr>
-        <w:pStyle w:val="ListParagraph"/>
         <w:shd w:val="clear" w:color="auto" w:fill="1F1F1F"/>
         <w:spacing w:after="0" w:line="285" w:lineRule="atLeast"/>
-        <w:ind w:left="2160"/>
+        <w:ind w:left="1800"/>
         <w:rPr>
           <w:rFonts w:ascii="Consolas" w:eastAsia="Times New Roman" w:hAnsi="Consolas" w:cs="Times New Roman"/>
           <w:color w:val="CCCCCC"/>
@@ -1429,10 +1421,9 @@
     </w:p>
     <w:p>
       <w:pPr>
-        <w:pStyle w:val="ListParagraph"/>
         <w:shd w:val="clear" w:color="auto" w:fill="1F1F1F"/>
         <w:spacing w:after="0" w:line="285" w:lineRule="atLeast"/>
-        <w:ind w:left="2160"/>
+        <w:ind w:left="1800"/>
         <w:rPr>
           <w:rFonts w:ascii="Consolas" w:eastAsia="Times New Roman" w:hAnsi="Consolas" w:cs="Times New Roman"/>
           <w:color w:val="CCCCCC"/>
@@ -1470,27 +1461,25 @@
     </w:p>
     <w:p>
       <w:pPr>
-        <w:pStyle w:val="ListParagraph"/>
         <w:shd w:val="clear" w:color="auto" w:fill="1F1F1F"/>
         <w:spacing w:after="0" w:line="285" w:lineRule="atLeast"/>
-        <w:ind w:left="2160"/>
-        <w:rPr>
-          <w:rFonts w:ascii="Consolas" w:eastAsia="Times New Roman" w:hAnsi="Consolas" w:cs="Times New Roman"/>
-          <w:color w:val="CCCCCC"/>
-          <w:kern w:val="0"/>
-          <w:sz w:val="21"/>
-          <w:szCs w:val="21"/>
-          <w:lang w:eastAsia="en-PH"/>
-          <w14:ligatures w14:val="none"/>
-        </w:rPr>
-      </w:pPr>
-    </w:p>
-    <w:p>
-      <w:pPr>
-        <w:pStyle w:val="ListParagraph"/>
+        <w:ind w:left="1800"/>
+        <w:rPr>
+          <w:rFonts w:ascii="Consolas" w:eastAsia="Times New Roman" w:hAnsi="Consolas" w:cs="Times New Roman"/>
+          <w:color w:val="CCCCCC"/>
+          <w:kern w:val="0"/>
+          <w:sz w:val="21"/>
+          <w:szCs w:val="21"/>
+          <w:lang w:eastAsia="en-PH"/>
+          <w14:ligatures w14:val="none"/>
+        </w:rPr>
+      </w:pPr>
+    </w:p>
+    <w:p>
+      <w:pPr>
         <w:shd w:val="clear" w:color="auto" w:fill="1F1F1F"/>
         <w:spacing w:after="0" w:line="285" w:lineRule="atLeast"/>
-        <w:ind w:left="2160"/>
+        <w:ind w:left="1800"/>
         <w:rPr>
           <w:rFonts w:ascii="Consolas" w:eastAsia="Times New Roman" w:hAnsi="Consolas" w:cs="Times New Roman"/>
           <w:color w:val="CCCCCC"/>
@@ -1542,10 +1531,9 @@
     </w:p>
     <w:p>
       <w:pPr>
-        <w:pStyle w:val="ListParagraph"/>
         <w:shd w:val="clear" w:color="auto" w:fill="1F1F1F"/>
         <w:spacing w:after="0" w:line="285" w:lineRule="atLeast"/>
-        <w:ind w:left="2160"/>
+        <w:ind w:left="1800"/>
         <w:rPr>
           <w:rFonts w:ascii="Consolas" w:eastAsia="Times New Roman" w:hAnsi="Consolas" w:cs="Times New Roman"/>
           <w:color w:val="CCCCCC"/>
@@ -1597,10 +1585,9 @@
     </w:p>
     <w:p>
       <w:pPr>
-        <w:pStyle w:val="ListParagraph"/>
         <w:shd w:val="clear" w:color="auto" w:fill="1F1F1F"/>
         <w:spacing w:after="0" w:line="285" w:lineRule="atLeast"/>
-        <w:ind w:left="2160"/>
+        <w:ind w:left="1800"/>
         <w:rPr>
           <w:rFonts w:ascii="Consolas" w:eastAsia="Times New Roman" w:hAnsi="Consolas" w:cs="Times New Roman"/>
           <w:color w:val="CCCCCC"/>
@@ -1638,10 +1625,9 @@
     </w:p>
     <w:p>
       <w:pPr>
-        <w:pStyle w:val="ListParagraph"/>
         <w:shd w:val="clear" w:color="auto" w:fill="1F1F1F"/>
         <w:spacing w:after="0" w:line="285" w:lineRule="atLeast"/>
-        <w:ind w:left="2160"/>
+        <w:ind w:left="1800"/>
         <w:rPr>
           <w:rFonts w:ascii="Consolas" w:eastAsia="Times New Roman" w:hAnsi="Consolas" w:cs="Times New Roman"/>
           <w:color w:val="CCCCCC"/>
@@ -1693,10 +1679,9 @@
     </w:p>
     <w:p>
       <w:pPr>
-        <w:pStyle w:val="ListParagraph"/>
         <w:shd w:val="clear" w:color="auto" w:fill="1F1F1F"/>
         <w:spacing w:after="0" w:line="285" w:lineRule="atLeast"/>
-        <w:ind w:left="2160"/>
+        <w:ind w:left="1800"/>
         <w:rPr>
           <w:rFonts w:ascii="Consolas" w:eastAsia="Times New Roman" w:hAnsi="Consolas" w:cs="Times New Roman"/>
           <w:color w:val="CCCCCC"/>
@@ -1748,10 +1733,9 @@
     </w:p>
     <w:p>
       <w:pPr>
-        <w:pStyle w:val="ListParagraph"/>
         <w:shd w:val="clear" w:color="auto" w:fill="1F1F1F"/>
         <w:spacing w:after="0" w:line="285" w:lineRule="atLeast"/>
-        <w:ind w:left="2160"/>
+        <w:ind w:left="1800"/>
         <w:rPr>
           <w:rFonts w:ascii="Consolas" w:eastAsia="Times New Roman" w:hAnsi="Consolas" w:cs="Times New Roman"/>
           <w:color w:val="CCCCCC"/>
@@ -1789,27 +1773,25 @@
     </w:p>
     <w:p>
       <w:pPr>
-        <w:pStyle w:val="ListParagraph"/>
         <w:shd w:val="clear" w:color="auto" w:fill="1F1F1F"/>
         <w:spacing w:after="0" w:line="285" w:lineRule="atLeast"/>
-        <w:ind w:left="2160"/>
-        <w:rPr>
-          <w:rFonts w:ascii="Consolas" w:eastAsia="Times New Roman" w:hAnsi="Consolas" w:cs="Times New Roman"/>
-          <w:color w:val="CCCCCC"/>
-          <w:kern w:val="0"/>
-          <w:sz w:val="21"/>
-          <w:szCs w:val="21"/>
-          <w:lang w:eastAsia="en-PH"/>
-          <w14:ligatures w14:val="none"/>
-        </w:rPr>
-      </w:pPr>
-    </w:p>
-    <w:p>
-      <w:pPr>
-        <w:pStyle w:val="ListParagraph"/>
+        <w:ind w:left="1800"/>
+        <w:rPr>
+          <w:rFonts w:ascii="Consolas" w:eastAsia="Times New Roman" w:hAnsi="Consolas" w:cs="Times New Roman"/>
+          <w:color w:val="CCCCCC"/>
+          <w:kern w:val="0"/>
+          <w:sz w:val="21"/>
+          <w:szCs w:val="21"/>
+          <w:lang w:eastAsia="en-PH"/>
+          <w14:ligatures w14:val="none"/>
+        </w:rPr>
+      </w:pPr>
+    </w:p>
+    <w:p>
+      <w:pPr>
         <w:shd w:val="clear" w:color="auto" w:fill="1F1F1F"/>
         <w:spacing w:after="0" w:line="285" w:lineRule="atLeast"/>
-        <w:ind w:left="2160"/>
+        <w:ind w:left="1800"/>
         <w:rPr>
           <w:rFonts w:ascii="Consolas" w:eastAsia="Times New Roman" w:hAnsi="Consolas" w:cs="Times New Roman"/>
           <w:color w:val="CCCCCC"/>
@@ -1847,10 +1829,9 @@
     </w:p>
     <w:p>
       <w:pPr>
-        <w:pStyle w:val="ListParagraph"/>
         <w:shd w:val="clear" w:color="auto" w:fill="1F1F1F"/>
         <w:spacing w:after="0" w:line="285" w:lineRule="atLeast"/>
-        <w:ind w:left="2160"/>
+        <w:ind w:left="1800"/>
         <w:rPr>
           <w:rFonts w:ascii="Consolas" w:eastAsia="Times New Roman" w:hAnsi="Consolas" w:cs="Times New Roman"/>
           <w:color w:val="CCCCCC"/>
@@ -1888,10 +1869,9 @@
     </w:p>
     <w:p>
       <w:pPr>
-        <w:pStyle w:val="ListParagraph"/>
         <w:shd w:val="clear" w:color="auto" w:fill="1F1F1F"/>
         <w:spacing w:after="0" w:line="285" w:lineRule="atLeast"/>
-        <w:ind w:left="2160"/>
+        <w:ind w:left="1800"/>
         <w:rPr>
           <w:rFonts w:ascii="Consolas" w:eastAsia="Times New Roman" w:hAnsi="Consolas" w:cs="Times New Roman"/>
           <w:color w:val="CCCCCC"/>
@@ -1929,10 +1909,9 @@
     </w:p>
     <w:p>
       <w:pPr>
-        <w:pStyle w:val="ListParagraph"/>
         <w:shd w:val="clear" w:color="auto" w:fill="1F1F1F"/>
         <w:spacing w:after="0" w:line="285" w:lineRule="atLeast"/>
-        <w:ind w:left="2160"/>
+        <w:ind w:left="1800"/>
         <w:rPr>
           <w:rFonts w:ascii="Consolas" w:eastAsia="Times New Roman" w:hAnsi="Consolas" w:cs="Times New Roman"/>
           <w:color w:val="CCCCCC"/>
@@ -1965,15 +1944,14 @@
           <w:lang w:eastAsia="en-PH"/>
           <w14:ligatures w14:val="none"/>
         </w:rPr>
-        <w:t>=file</w:t>
-      </w:r>
-    </w:p>
-    <w:p>
-      <w:pPr>
-        <w:pStyle w:val="ListParagraph"/>
+        <w:t>=database</w:t>
+      </w:r>
+    </w:p>
+    <w:p>
+      <w:pPr>
         <w:shd w:val="clear" w:color="auto" w:fill="1F1F1F"/>
         <w:spacing w:after="0" w:line="285" w:lineRule="atLeast"/>
-        <w:ind w:left="2160"/>
+        <w:ind w:left="1800"/>
         <w:rPr>
           <w:rFonts w:ascii="Consolas" w:eastAsia="Times New Roman" w:hAnsi="Consolas" w:cs="Times New Roman"/>
           <w:color w:val="CCCCCC"/>
@@ -2011,27 +1989,25 @@
     </w:p>
     <w:p>
       <w:pPr>
-        <w:pStyle w:val="ListParagraph"/>
         <w:shd w:val="clear" w:color="auto" w:fill="1F1F1F"/>
         <w:spacing w:after="0" w:line="285" w:lineRule="atLeast"/>
-        <w:ind w:left="2160"/>
-        <w:rPr>
-          <w:rFonts w:ascii="Consolas" w:eastAsia="Times New Roman" w:hAnsi="Consolas" w:cs="Times New Roman"/>
-          <w:color w:val="CCCCCC"/>
-          <w:kern w:val="0"/>
-          <w:sz w:val="21"/>
-          <w:szCs w:val="21"/>
-          <w:lang w:eastAsia="en-PH"/>
-          <w14:ligatures w14:val="none"/>
-        </w:rPr>
-      </w:pPr>
-    </w:p>
-    <w:p>
-      <w:pPr>
-        <w:pStyle w:val="ListParagraph"/>
+        <w:ind w:left="1800"/>
+        <w:rPr>
+          <w:rFonts w:ascii="Consolas" w:eastAsia="Times New Roman" w:hAnsi="Consolas" w:cs="Times New Roman"/>
+          <w:color w:val="CCCCCC"/>
+          <w:kern w:val="0"/>
+          <w:sz w:val="21"/>
+          <w:szCs w:val="21"/>
+          <w:lang w:eastAsia="en-PH"/>
+          <w14:ligatures w14:val="none"/>
+        </w:rPr>
+      </w:pPr>
+    </w:p>
+    <w:p>
+      <w:pPr>
         <w:shd w:val="clear" w:color="auto" w:fill="1F1F1F"/>
         <w:spacing w:after="0" w:line="285" w:lineRule="atLeast"/>
-        <w:ind w:left="2160"/>
+        <w:ind w:left="1800"/>
         <w:rPr>
           <w:rFonts w:ascii="Consolas" w:eastAsia="Times New Roman" w:hAnsi="Consolas" w:cs="Times New Roman"/>
           <w:color w:val="CCCCCC"/>
@@ -2069,27 +2045,25 @@
     </w:p>
     <w:p>
       <w:pPr>
-        <w:pStyle w:val="ListParagraph"/>
         <w:shd w:val="clear" w:color="auto" w:fill="1F1F1F"/>
         <w:spacing w:after="0" w:line="285" w:lineRule="atLeast"/>
-        <w:ind w:left="2160"/>
-        <w:rPr>
-          <w:rFonts w:ascii="Consolas" w:eastAsia="Times New Roman" w:hAnsi="Consolas" w:cs="Times New Roman"/>
-          <w:color w:val="CCCCCC"/>
-          <w:kern w:val="0"/>
-          <w:sz w:val="21"/>
-          <w:szCs w:val="21"/>
-          <w:lang w:eastAsia="en-PH"/>
-          <w14:ligatures w14:val="none"/>
-        </w:rPr>
-      </w:pPr>
-    </w:p>
-    <w:p>
-      <w:pPr>
-        <w:pStyle w:val="ListParagraph"/>
+        <w:ind w:left="1800"/>
+        <w:rPr>
+          <w:rFonts w:ascii="Consolas" w:eastAsia="Times New Roman" w:hAnsi="Consolas" w:cs="Times New Roman"/>
+          <w:color w:val="CCCCCC"/>
+          <w:kern w:val="0"/>
+          <w:sz w:val="21"/>
+          <w:szCs w:val="21"/>
+          <w:lang w:eastAsia="en-PH"/>
+          <w14:ligatures w14:val="none"/>
+        </w:rPr>
+      </w:pPr>
+    </w:p>
+    <w:p>
+      <w:pPr>
         <w:shd w:val="clear" w:color="auto" w:fill="1F1F1F"/>
         <w:spacing w:after="0" w:line="285" w:lineRule="atLeast"/>
-        <w:ind w:left="2160"/>
+        <w:ind w:left="1800"/>
         <w:rPr>
           <w:rFonts w:ascii="Consolas" w:eastAsia="Times New Roman" w:hAnsi="Consolas" w:cs="Times New Roman"/>
           <w:color w:val="CCCCCC"/>
@@ -2115,10 +2089,9 @@
     </w:p>
     <w:p>
       <w:pPr>
-        <w:pStyle w:val="ListParagraph"/>
         <w:shd w:val="clear" w:color="auto" w:fill="1F1F1F"/>
         <w:spacing w:after="0" w:line="285" w:lineRule="atLeast"/>
-        <w:ind w:left="2160"/>
+        <w:ind w:left="1800"/>
         <w:rPr>
           <w:rFonts w:ascii="Consolas" w:eastAsia="Times New Roman" w:hAnsi="Consolas" w:cs="Times New Roman"/>
           <w:color w:val="CCCCCC"/>
@@ -2156,27 +2129,25 @@
     </w:p>
     <w:p>
       <w:pPr>
-        <w:pStyle w:val="ListParagraph"/>
         <w:shd w:val="clear" w:color="auto" w:fill="1F1F1F"/>
         <w:spacing w:after="0" w:line="285" w:lineRule="atLeast"/>
-        <w:ind w:left="2160"/>
-        <w:rPr>
-          <w:rFonts w:ascii="Consolas" w:eastAsia="Times New Roman" w:hAnsi="Consolas" w:cs="Times New Roman"/>
-          <w:color w:val="CCCCCC"/>
-          <w:kern w:val="0"/>
-          <w:sz w:val="21"/>
-          <w:szCs w:val="21"/>
-          <w:lang w:eastAsia="en-PH"/>
-          <w14:ligatures w14:val="none"/>
-        </w:rPr>
-      </w:pPr>
-    </w:p>
-    <w:p>
-      <w:pPr>
-        <w:pStyle w:val="ListParagraph"/>
+        <w:ind w:left="1800"/>
+        <w:rPr>
+          <w:rFonts w:ascii="Consolas" w:eastAsia="Times New Roman" w:hAnsi="Consolas" w:cs="Times New Roman"/>
+          <w:color w:val="CCCCCC"/>
+          <w:kern w:val="0"/>
+          <w:sz w:val="21"/>
+          <w:szCs w:val="21"/>
+          <w:lang w:eastAsia="en-PH"/>
+          <w14:ligatures w14:val="none"/>
+        </w:rPr>
+      </w:pPr>
+    </w:p>
+    <w:p>
+      <w:pPr>
         <w:shd w:val="clear" w:color="auto" w:fill="1F1F1F"/>
         <w:spacing w:after="0" w:line="285" w:lineRule="atLeast"/>
-        <w:ind w:left="2160"/>
+        <w:ind w:left="1800"/>
         <w:rPr>
           <w:rFonts w:ascii="Consolas" w:eastAsia="Times New Roman" w:hAnsi="Consolas" w:cs="Times New Roman"/>
           <w:color w:val="CCCCCC"/>
@@ -2202,10 +2173,9 @@
     </w:p>
     <w:p>
       <w:pPr>
-        <w:pStyle w:val="ListParagraph"/>
         <w:shd w:val="clear" w:color="auto" w:fill="1F1F1F"/>
         <w:spacing w:after="0" w:line="285" w:lineRule="atLeast"/>
-        <w:ind w:left="2160"/>
+        <w:ind w:left="1800"/>
         <w:rPr>
           <w:rFonts w:ascii="Consolas" w:eastAsia="Times New Roman" w:hAnsi="Consolas" w:cs="Times New Roman"/>
           <w:color w:val="CCCCCC"/>
@@ -2243,10 +2213,9 @@
     </w:p>
     <w:p>
       <w:pPr>
-        <w:pStyle w:val="ListParagraph"/>
         <w:shd w:val="clear" w:color="auto" w:fill="1F1F1F"/>
         <w:spacing w:after="0" w:line="285" w:lineRule="atLeast"/>
-        <w:ind w:left="2160"/>
+        <w:ind w:left="1800"/>
         <w:rPr>
           <w:rFonts w:ascii="Consolas" w:eastAsia="Times New Roman" w:hAnsi="Consolas" w:cs="Times New Roman"/>
           <w:color w:val="CCCCCC"/>
@@ -2298,10 +2267,9 @@
     </w:p>
     <w:p>
       <w:pPr>
-        <w:pStyle w:val="ListParagraph"/>
         <w:shd w:val="clear" w:color="auto" w:fill="1F1F1F"/>
         <w:spacing w:after="0" w:line="285" w:lineRule="atLeast"/>
-        <w:ind w:left="2160"/>
+        <w:ind w:left="1800"/>
         <w:rPr>
           <w:rFonts w:ascii="Consolas" w:eastAsia="Times New Roman" w:hAnsi="Consolas" w:cs="Times New Roman"/>
           <w:color w:val="CCCCCC"/>
@@ -2339,10 +2307,9 @@
     </w:p>
     <w:p>
       <w:pPr>
-        <w:pStyle w:val="ListParagraph"/>
         <w:shd w:val="clear" w:color="auto" w:fill="1F1F1F"/>
         <w:spacing w:after="0" w:line="285" w:lineRule="atLeast"/>
-        <w:ind w:left="2160"/>
+        <w:ind w:left="1800"/>
         <w:rPr>
           <w:rFonts w:ascii="Consolas" w:eastAsia="Times New Roman" w:hAnsi="Consolas" w:cs="Times New Roman"/>
           <w:color w:val="CCCCCC"/>
@@ -2381,10 +2348,9 @@
     </w:p>
     <w:p>
       <w:pPr>
-        <w:pStyle w:val="ListParagraph"/>
         <w:shd w:val="clear" w:color="auto" w:fill="1F1F1F"/>
         <w:spacing w:after="0" w:line="285" w:lineRule="atLeast"/>
-        <w:ind w:left="2160"/>
+        <w:ind w:left="1800"/>
         <w:rPr>
           <w:rFonts w:ascii="Consolas" w:eastAsia="Times New Roman" w:hAnsi="Consolas" w:cs="Times New Roman"/>
           <w:color w:val="CCCCCC"/>
@@ -2422,10 +2388,9 @@
     </w:p>
     <w:p>
       <w:pPr>
-        <w:pStyle w:val="ListParagraph"/>
         <w:shd w:val="clear" w:color="auto" w:fill="1F1F1F"/>
         <w:spacing w:after="0" w:line="285" w:lineRule="atLeast"/>
-        <w:ind w:left="2160"/>
+        <w:ind w:left="1800"/>
         <w:rPr>
           <w:rFonts w:ascii="Consolas" w:eastAsia="Times New Roman" w:hAnsi="Consolas" w:cs="Times New Roman"/>
           <w:color w:val="CCCCCC"/>
@@ -2463,10 +2428,9 @@
     </w:p>
     <w:p>
       <w:pPr>
-        <w:pStyle w:val="ListParagraph"/>
         <w:shd w:val="clear" w:color="auto" w:fill="1F1F1F"/>
         <w:spacing w:after="0" w:line="285" w:lineRule="atLeast"/>
-        <w:ind w:left="2160"/>
+        <w:ind w:left="1800"/>
         <w:rPr>
           <w:rFonts w:ascii="Consolas" w:eastAsia="Times New Roman" w:hAnsi="Consolas" w:cs="Times New Roman"/>
           <w:color w:val="CCCCCC"/>
@@ -2516,10 +2480,9 @@
     </w:p>
     <w:p>
       <w:pPr>
-        <w:pStyle w:val="ListParagraph"/>
         <w:shd w:val="clear" w:color="auto" w:fill="1F1F1F"/>
         <w:spacing w:after="0" w:line="285" w:lineRule="atLeast"/>
-        <w:ind w:left="2160"/>
+        <w:ind w:left="1800"/>
         <w:rPr>
           <w:rFonts w:ascii="Consolas" w:eastAsia="Times New Roman" w:hAnsi="Consolas" w:cs="Times New Roman"/>
           <w:color w:val="CCCCCC"/>
@@ -2566,6 +2529,22 @@
         </w:rPr>
         <w:t>"${APP_NAME}"</w:t>
       </w:r>
+    </w:p>
+    <w:p>
+      <w:pPr>
+        <w:shd w:val="clear" w:color="auto" w:fill="1F1F1F"/>
+        <w:spacing w:after="0" w:line="285" w:lineRule="atLeast"/>
+        <w:ind w:left="1800"/>
+        <w:rPr>
+          <w:rFonts w:ascii="Consolas" w:eastAsia="Times New Roman" w:hAnsi="Consolas" w:cs="Times New Roman"/>
+          <w:color w:val="CCCCCC"/>
+          <w:kern w:val="0"/>
+          <w:sz w:val="21"/>
+          <w:szCs w:val="21"/>
+          <w:lang w:eastAsia="en-PH"/>
+          <w14:ligatures w14:val="none"/>
+        </w:rPr>
+      </w:pPr>
     </w:p>
     <w:p>
       <w:pPr>
@@ -3347,6 +3326,7 @@
       <w:r>
         <w:rPr>
           <w:rFonts w:ascii="Times New Roman" w:hAnsi="Times New Roman" w:cs="Times New Roman"/>
+          <w:noProof/>
           <w:sz w:val="28"/>
           <w:szCs w:val="28"/>
         </w:rPr>

</xml_diff>